<commit_message>
New Game List - Aansprakelijkheid
</commit_message>
<xml_diff>
--- a/Docs/GroepRobin_Verantwoordelijkheden.docx
+++ b/Docs/GroepRobin_Verantwoordelijkheden.docx
@@ -243,6 +243,8 @@
       <w:r>
         <w:t>Joeri</w:t>
       </w:r>
+      <w:bookmarkStart w:id="0" w:name="_GoBack"/>
+      <w:bookmarkEnd w:id="0"/>
       <w:proofErr w:type="spellEnd"/>
     </w:p>
     <w:p>
@@ -353,91 +355,176 @@
     </w:p>
     <w:p>
       <w:r>
-        <w:t xml:space="preserve">- Basic Kendo UI </w:t>
+        <w:t xml:space="preserve">- </w:t>
+      </w:r>
+      <w:r>
+        <w:t xml:space="preserve">Alle pagina’s in de </w:t>
       </w:r>
       <w:proofErr w:type="spellStart"/>
       <w:r>
-        <w:t>layout</w:t>
+        <w:t>app</w:t>
       </w:r>
       <w:proofErr w:type="spellEnd"/>
       <w:r>
+        <w:t xml:space="preserve"> maken</w:t>
+      </w:r>
+    </w:p>
+    <w:p>
+      <w:pPr>
+        <w:pStyle w:val="Kop2"/>
+      </w:pPr>
+      <w:r>
+        <w:t>Koen</w:t>
+      </w:r>
+    </w:p>
+    <w:p>
+      <w:r>
+        <w:t xml:space="preserve">- </w:t>
+      </w:r>
+      <w:r>
+        <w:t xml:space="preserve">Game Lijst weergeven in de </w:t>
+      </w:r>
+      <w:proofErr w:type="spellStart"/>
+      <w:r>
+        <w:t>app</w:t>
+      </w:r>
+      <w:proofErr w:type="spellEnd"/>
+    </w:p>
+    <w:p>
+      <w:pPr>
+        <w:pStyle w:val="Kop2"/>
+      </w:pPr>
+      <w:r>
+        <w:t>Robin</w:t>
+      </w:r>
+    </w:p>
+    <w:p>
+      <w:r>
+        <w:t xml:space="preserve">- </w:t>
+      </w:r>
+      <w:r>
+        <w:t>Game Lijst</w:t>
+      </w:r>
+      <w:r>
+        <w:t xml:space="preserve"> geven aan de </w:t>
+      </w:r>
+      <w:proofErr w:type="spellStart"/>
+      <w:r>
+        <w:t>app</w:t>
+      </w:r>
+      <w:proofErr w:type="spellEnd"/>
+    </w:p>
+    <w:p>
+      <w:pPr>
+        <w:pStyle w:val="Kop2"/>
+      </w:pPr>
+      <w:r>
+        <w:t>Mathijs</w:t>
+      </w:r>
+    </w:p>
+    <w:p>
+      <w:r>
+        <w:t xml:space="preserve">- </w:t>
+      </w:r>
+      <w:proofErr w:type="spellStart"/>
+      <w:r>
+        <w:t>Joeri</w:t>
+      </w:r>
+      <w:proofErr w:type="spellEnd"/>
+      <w:r>
+        <w:t xml:space="preserve"> helpen</w:t>
+      </w:r>
+    </w:p>
+    <w:p>
+      <w:pPr>
+        <w:pStyle w:val="Kop1"/>
+      </w:pPr>
+      <w:r>
+        <w:t xml:space="preserve">Tussenproduct </w:t>
+      </w:r>
+      <w:r>
+        <w:t>3</w:t>
+      </w:r>
+    </w:p>
+    <w:p>
+      <w:pPr>
+        <w:pStyle w:val="Kop2"/>
+      </w:pPr>
+      <w:proofErr w:type="spellStart"/>
+      <w:r>
+        <w:t>Joeri</w:t>
+      </w:r>
+      <w:proofErr w:type="spellEnd"/>
+    </w:p>
+    <w:p>
+      <w:r>
+        <w:t xml:space="preserve">- </w:t>
+      </w:r>
+      <w:r>
+        <w:t>Iedereen helpen waar nodig</w:t>
+      </w:r>
+    </w:p>
+    <w:p>
+      <w:pPr>
+        <w:pStyle w:val="Kop2"/>
+      </w:pPr>
+      <w:r>
+        <w:t>Koen</w:t>
+      </w:r>
+    </w:p>
+    <w:p>
+      <w:r>
+        <w:t xml:space="preserve">- </w:t>
+      </w:r>
+      <w:r>
+        <w:t>Authenticatie met de server</w:t>
+      </w:r>
+    </w:p>
+    <w:p>
+      <w:pPr>
+        <w:pStyle w:val="Kop2"/>
+      </w:pPr>
+      <w:r>
+        <w:t>Robin</w:t>
+      </w:r>
+    </w:p>
+    <w:p>
+      <w:r>
+        <w:t xml:space="preserve">- </w:t>
+      </w:r>
+      <w:r>
+        <w:t>Game modes</w:t>
+      </w:r>
+      <w:r>
         <w:t xml:space="preserve"> </w:t>
       </w:r>
       <w:r>
-        <w:br/>
+        <w:t>maken</w:t>
+      </w:r>
+    </w:p>
+    <w:p>
+      <w:pPr>
+        <w:pStyle w:val="Kop2"/>
+      </w:pPr>
+      <w:r>
+        <w:t>Mathijs</w:t>
+      </w:r>
+    </w:p>
+    <w:p>
+      <w:r>
         <w:t xml:space="preserve">- </w:t>
       </w:r>
-      <w:proofErr w:type="spellStart"/>
-      <w:r>
-        <w:t>Maps</w:t>
-      </w:r>
-      <w:proofErr w:type="spellEnd"/>
-      <w:r>
-        <w:t xml:space="preserve"> testen in combi met Kendo.</w:t>
-      </w:r>
-    </w:p>
+      <w:r>
+        <w:t>Koen helpen</w:t>
+      </w:r>
+    </w:p>
+    <w:p/>
+    <w:p/>
+    <w:p/>
     <w:p>
       <w:pPr>
         <w:pStyle w:val="Kop2"/>
       </w:pPr>
-      <w:r>
-        <w:t>Koen</w:t>
-      </w:r>
-    </w:p>
-    <w:p>
-      <w:r>
-        <w:t>- Gebruikers zijn locatie verkrijgen</w:t>
-      </w:r>
-      <w:r>
-        <w:br/>
-        <w:t xml:space="preserve">- </w:t>
-      </w:r>
-      <w:proofErr w:type="spellStart"/>
-      <w:r>
-        <w:t>Joeri</w:t>
-      </w:r>
-      <w:proofErr w:type="spellEnd"/>
-      <w:r>
-        <w:t xml:space="preserve"> helpen met </w:t>
-      </w:r>
-      <w:proofErr w:type="spellStart"/>
-      <w:r>
-        <w:t>maps</w:t>
-      </w:r>
-      <w:proofErr w:type="spellEnd"/>
-    </w:p>
-    <w:p>
-      <w:pPr>
-        <w:pStyle w:val="Kop2"/>
-      </w:pPr>
-      <w:r>
-        <w:t>Robin</w:t>
-      </w:r>
-    </w:p>
-    <w:p>
-      <w:r>
-        <w:t xml:space="preserve">- Server kan verschillende games aan. </w:t>
-      </w:r>
-    </w:p>
-    <w:p>
-      <w:pPr>
-        <w:pStyle w:val="Kop2"/>
-      </w:pPr>
-      <w:r>
-        <w:t>Mathijs</w:t>
-      </w:r>
-    </w:p>
-    <w:p>
-      <w:r>
-        <w:t>- Database opzet</w:t>
-      </w:r>
-    </w:p>
-    <w:p>
-      <w:pPr>
-        <w:pStyle w:val="Kop2"/>
-      </w:pPr>
-      <w:bookmarkStart w:id="0" w:name="_GoBack"/>
-      <w:bookmarkEnd w:id="0"/>
     </w:p>
     <w:sectPr>
       <w:pgSz w:w="11906" w:h="16838"/>

</xml_diff>